<commit_message>
Fix Service CRUD documentation.
</commit_message>
<xml_diff>
--- a/Requirements_Doc_FINAL_10.18.16.docx
+++ b/Requirements_Doc_FINAL_10.18.16.docx
@@ -13,7 +13,21 @@
         <w:rPr>
           <w:rFonts w:cs="Times New Roman"/>
         </w:rPr>
-        <w:t>The ChocAn Simulator</w:t>
+        <w:t xml:space="preserve">The </w:t>
+      </w:r>
+      <w:proofErr w:type="spellStart"/>
+      <w:r>
+        <w:rPr>
+          <w:rFonts w:cs="Times New Roman"/>
+        </w:rPr>
+        <w:t>ChocAn</w:t>
+      </w:r>
+      <w:proofErr w:type="spellEnd"/>
+      <w:r>
+        <w:rPr>
+          <w:rFonts w:cs="Times New Roman"/>
+        </w:rPr>
+        <w:t xml:space="preserve"> Simulator</w:t>
       </w:r>
     </w:p>
     <w:p>
@@ -1234,22 +1248,13 @@
         </w:tabs>
       </w:pPr>
       <w:r>
-        <w:t>3.5</w:t>
-      </w:r>
-      <w:r>
-        <w:t>.5</w:t>
-      </w:r>
-      <w:r>
-        <w:tab/>
-      </w:r>
-      <w:r>
-        <w:t>Access</w:t>
-      </w:r>
-      <w:r>
-        <w:t xml:space="preserve"> </w:t>
-      </w:r>
-      <w:r>
-        <w:t>Provider</w:t>
+        <w:t>3.5.5</w:t>
+      </w:r>
+      <w:r>
+        <w:tab/>
+      </w:r>
+      <w:r>
+        <w:t>Access Provider</w:t>
       </w:r>
       <w:r>
         <w:t xml:space="preserve"> Report</w:t>
@@ -1270,19 +1275,13 @@
         </w:tabs>
       </w:pPr>
       <w:r>
-        <w:t>3.5</w:t>
-      </w:r>
-      <w:r>
-        <w:t>.6</w:t>
-      </w:r>
-      <w:r>
-        <w:tab/>
-      </w:r>
-      <w:r>
-        <w:t xml:space="preserve">Send </w:t>
-      </w:r>
-      <w:r>
-        <w:t>Provider</w:t>
+        <w:t>3.5.6</w:t>
+      </w:r>
+      <w:r>
+        <w:tab/>
+      </w:r>
+      <w:r>
+        <w:t>Send Provider</w:t>
       </w:r>
       <w:r>
         <w:t xml:space="preserve"> Report</w:t>
@@ -1925,13 +1924,7 @@
     </w:p>
     <w:p>
       <w:r>
-        <w:t>The Chocoholics Anonymous organization has requested a software system that will allow employees to process and monitor services that patients utilize. T</w:t>
-      </w:r>
-      <w:r>
-        <w:t xml:space="preserve">o meet this need, our team has </w:t>
-      </w:r>
-      <w:r>
-        <w:t>met with the Chocoholics Anonymous client representative to elicit the needs of all parties involved and the overall requirements of the software system.</w:t>
+        <w:t>The Chocoholics Anonymous organization has requested a software system that will allow employees to process and monitor services that patients utilize. To meet this need, our team has met with the Chocoholics Anonymous client representative to elicit the needs of all parties involved and the overall requirements of the software system.</w:t>
       </w:r>
     </w:p>
     <w:p>
@@ -2038,7 +2031,15 @@
         <w:t>–</w:t>
       </w:r>
       <w:r>
-        <w:t>Acme Accounting Services, a third-party organization responsible implementing EFTs and administers the membership of ChocAn patients</w:t>
+        <w:t xml:space="preserve">Acme Accounting Services, a third-party organization responsible implementing EFTs and administers the membership of </w:t>
+      </w:r>
+      <w:proofErr w:type="spellStart"/>
+      <w:r>
+        <w:t>ChocAn</w:t>
+      </w:r>
+      <w:proofErr w:type="spellEnd"/>
+      <w:r>
+        <w:t xml:space="preserve"> patients</w:t>
       </w:r>
       <w:r>
         <w:rPr>
@@ -2072,19 +2073,29 @@
         <w:t>CA Data Center–</w:t>
       </w:r>
       <w:r>
-        <w:t>The server hosting the CA database within the data center, owned and operated by ChocAn.</w:t>
+        <w:t xml:space="preserve">The server hosting the CA database within the data center, owned and operated by </w:t>
+      </w:r>
+      <w:proofErr w:type="spellStart"/>
+      <w:r>
+        <w:t>ChocAn</w:t>
+      </w:r>
+      <w:proofErr w:type="spellEnd"/>
+      <w:r>
+        <w:t>.</w:t>
       </w:r>
     </w:p>
     <w:p>
       <w:pPr>
         <w:ind w:left="720"/>
       </w:pPr>
+      <w:proofErr w:type="spellStart"/>
       <w:r>
         <w:rPr>
           <w:b/>
         </w:rPr>
         <w:t>ChocAn</w:t>
       </w:r>
+      <w:proofErr w:type="spellEnd"/>
       <w:r>
         <w:t>–Chocoholics Anonymous, the organization.</w:t>
       </w:r>
@@ -2131,7 +2142,15 @@
         <w:t>–</w:t>
       </w:r>
       <w:r>
-        <w:t>Supervisors at ChocAn who receive patient, provider, EFT, and accounts payable reports.</w:t>
+        <w:t xml:space="preserve">Supervisors at </w:t>
+      </w:r>
+      <w:proofErr w:type="spellStart"/>
+      <w:r>
+        <w:t>ChocAn</w:t>
+      </w:r>
+      <w:proofErr w:type="spellEnd"/>
+      <w:r>
+        <w:t xml:space="preserve"> who receive patient, provider, EFT, and accounts payable reports.</w:t>
       </w:r>
     </w:p>
     <w:p>
@@ -2145,7 +2164,15 @@
         <w:t>Operator</w:t>
       </w:r>
       <w:r>
-        <w:t>–Employees of ChocAn who create, update, and delete patients and providers.</w:t>
+        <w:t xml:space="preserve">–Employees of </w:t>
+      </w:r>
+      <w:proofErr w:type="spellStart"/>
+      <w:r>
+        <w:t>ChocAn</w:t>
+      </w:r>
+      <w:proofErr w:type="spellEnd"/>
+      <w:r>
+        <w:t xml:space="preserve"> who create, update, and delete patients and providers.</w:t>
       </w:r>
     </w:p>
     <w:p>
@@ -2177,7 +2204,15 @@
         <w:t>–</w:t>
       </w:r>
       <w:r>
-        <w:t>Any ChocAn-affiliated company or individual who provides services.</w:t>
+        <w:t xml:space="preserve">Any </w:t>
+      </w:r>
+      <w:proofErr w:type="spellStart"/>
+      <w:r>
+        <w:t>ChocAn</w:t>
+      </w:r>
+      <w:proofErr w:type="spellEnd"/>
+      <w:r>
+        <w:t>-affiliated company or individual who provides services.</w:t>
       </w:r>
     </w:p>
     <w:p>
@@ -2192,7 +2227,15 @@
         <w:t>Provider Directory</w:t>
       </w:r>
       <w:r>
-        <w:t>–A list of Services provided by ChocAn.</w:t>
+        <w:t xml:space="preserve">–A list of Services provided by </w:t>
+      </w:r>
+      <w:proofErr w:type="spellStart"/>
+      <w:r>
+        <w:t>ChocAn</w:t>
+      </w:r>
+      <w:proofErr w:type="spellEnd"/>
+      <w:r>
+        <w:t>.</w:t>
       </w:r>
     </w:p>
     <w:p>
@@ -2303,13 +2346,29 @@
         <w:t>users and stakeholders. For the scope of this app</w:t>
       </w:r>
       <w:r>
-        <w:t>lication, the users are ChocAn Managers, Operators, and Providers</w:t>
+        <w:t xml:space="preserve">lication, the users are </w:t>
+      </w:r>
+      <w:proofErr w:type="spellStart"/>
+      <w:r>
+        <w:t>ChocAn</w:t>
+      </w:r>
+      <w:proofErr w:type="spellEnd"/>
+      <w:r>
+        <w:t xml:space="preserve"> Managers, Operators, and Providers</w:t>
       </w:r>
       <w:r>
         <w:t>. The stakeh</w:t>
       </w:r>
       <w:r>
-        <w:t>olders include Acme and ChocAn, and the developers of the CA system.</w:t>
+        <w:t xml:space="preserve">olders include Acme and </w:t>
+      </w:r>
+      <w:proofErr w:type="spellStart"/>
+      <w:r>
+        <w:t>ChocAn</w:t>
+      </w:r>
+      <w:proofErr w:type="spellEnd"/>
+      <w:r>
+        <w:t>, and the developers of the CA system.</w:t>
       </w:r>
     </w:p>
     <w:p/>
@@ -2424,7 +2483,23 @@
     </w:p>
     <w:p>
       <w:r>
-        <w:t>CA’s development process will be driven by the needs of ChocAn’s patients. Their role as a software user is to provide member information input, access and receive services through a provider, be billed for received service, and make payments accordingly to maintain an active ChocAn membership.</w:t>
+        <w:t xml:space="preserve">CA’s development process will be driven by the needs of </w:t>
+      </w:r>
+      <w:proofErr w:type="spellStart"/>
+      <w:r>
+        <w:t>ChocAn’s</w:t>
+      </w:r>
+      <w:proofErr w:type="spellEnd"/>
+      <w:r>
+        <w:t xml:space="preserve"> patients. Their role as a software user is to provide member information input, access and receive services through a provider, be billed for received service, and make payments accordingly to maintain an active </w:t>
+      </w:r>
+      <w:proofErr w:type="spellStart"/>
+      <w:r>
+        <w:t>ChocAn</w:t>
+      </w:r>
+      <w:proofErr w:type="spellEnd"/>
+      <w:r>
+        <w:t xml:space="preserve"> membership.</w:t>
       </w:r>
     </w:p>
     <w:p>
@@ -2456,7 +2531,15 @@
     </w:p>
     <w:p>
       <w:r>
-        <w:t>Providers are employees of ChocAn that deliver Services to Patients. Providers access the CA system to bill patients and receive reports on Services rendered.</w:t>
+        <w:t xml:space="preserve">Providers are employees of </w:t>
+      </w:r>
+      <w:proofErr w:type="spellStart"/>
+      <w:r>
+        <w:t>ChocAn</w:t>
+      </w:r>
+      <w:proofErr w:type="spellEnd"/>
+      <w:r>
+        <w:t xml:space="preserve"> that deliver Services to Patients. Providers access the CA system to bill patients and receive reports on Services rendered.</w:t>
       </w:r>
     </w:p>
     <w:p>
@@ -2486,7 +2569,15 @@
     </w:p>
     <w:p>
       <w:r>
-        <w:t>Operators are employees of ChocAn who are responsible for adding, updating, or removing patients and providers from the CA database.</w:t>
+        <w:t xml:space="preserve">Operators are employees of </w:t>
+      </w:r>
+      <w:proofErr w:type="spellStart"/>
+      <w:r>
+        <w:t>ChocAn</w:t>
+      </w:r>
+      <w:proofErr w:type="spellEnd"/>
+      <w:r>
+        <w:t xml:space="preserve"> who are responsible for adding, updating, or removing patients and providers from the CA database.</w:t>
       </w:r>
     </w:p>
     <w:p>
@@ -2515,7 +2606,15 @@
     </w:p>
     <w:p>
       <w:r>
-        <w:t>Managers are supervisory employees as defined by ChocAn, who receive and may request patient reports, provider reports, accounts payable summaries, and EFT records. They also create, update, and remove Services from the CA database.</w:t>
+        <w:t xml:space="preserve">Managers are supervisory employees as defined by </w:t>
+      </w:r>
+      <w:proofErr w:type="spellStart"/>
+      <w:r>
+        <w:t>ChocAn</w:t>
+      </w:r>
+      <w:proofErr w:type="spellEnd"/>
+      <w:r>
+        <w:t>, who receive and may request patient reports, provider reports, accounts payable summaries, and EFT records. They also create, update, and remove Services from the CA database.</w:t>
       </w:r>
     </w:p>
     <w:p>
@@ -2626,7 +2725,15 @@
     </w:p>
     <w:p>
       <w:r>
-        <w:t xml:space="preserve">Additionally, the Acme system is responsible for updating relevant ChocAn Data Center membership records. </w:t>
+        <w:t xml:space="preserve">Additionally, the Acme system is responsible for updating relevant </w:t>
+      </w:r>
+      <w:proofErr w:type="spellStart"/>
+      <w:r>
+        <w:t>ChocAn</w:t>
+      </w:r>
+      <w:proofErr w:type="spellEnd"/>
+      <w:r>
+        <w:t xml:space="preserve"> Data Center membership records. </w:t>
       </w:r>
     </w:p>
     <w:p/>
@@ -2697,7 +2804,31 @@
     </w:p>
     <w:p>
       <w:r>
-        <w:t xml:space="preserve">To receive health care services from ChocAn, the member hands his or her card to the provider, who slides the card through the card reader on the terminal. The terminal then dials the ChocAn Data Center, and the ChocAn Data Center computer verifies the member number. If the number is valid, the word “Validated” appears on the one-line display. If the number is not valid, the reason is displayed, such as “Invalid Number” or “Member suspended”; the latter message </w:t>
+        <w:t xml:space="preserve">To receive health care services from </w:t>
+      </w:r>
+      <w:proofErr w:type="spellStart"/>
+      <w:r>
+        <w:t>ChocAn</w:t>
+      </w:r>
+      <w:proofErr w:type="spellEnd"/>
+      <w:r>
+        <w:t xml:space="preserve">, the member hands his or her card to the provider, who slides the card through the card reader on the terminal. The terminal then dials the </w:t>
+      </w:r>
+      <w:proofErr w:type="spellStart"/>
+      <w:r>
+        <w:t>ChocAn</w:t>
+      </w:r>
+      <w:proofErr w:type="spellEnd"/>
+      <w:r>
+        <w:t xml:space="preserve"> Data Center, and the </w:t>
+      </w:r>
+      <w:proofErr w:type="spellStart"/>
+      <w:r>
+        <w:t>ChocAn</w:t>
+      </w:r>
+      <w:proofErr w:type="spellEnd"/>
+      <w:r>
+        <w:t xml:space="preserve"> Data Center computer verifies the member number. If the number is valid, the word “Validated” appears on the one-line display. If the number is not valid, the reason is displayed, such as “Invalid Number” or “Member suspended”; the latter message </w:t>
       </w:r>
       <w:r>
         <w:lastRenderedPageBreak/>
@@ -2734,7 +2865,15 @@
     </w:p>
     <w:p>
       <w:r>
-        <w:t xml:space="preserve">To bill ChocAn after a service has been provided to the member, the Provider again passes the card through the card reader (or keys in the member number). When the word “Validated” appears, the Provider keys in the date of the service in the format MM-DD-YYYY. Next, the Provider uses the Provider Directory to lookup the appropriate six-digit service code corresponding to the service provided. </w:t>
+        <w:t xml:space="preserve">To bill </w:t>
+      </w:r>
+      <w:proofErr w:type="spellStart"/>
+      <w:r>
+        <w:t>ChocAn</w:t>
+      </w:r>
+      <w:proofErr w:type="spellEnd"/>
+      <w:r>
+        <w:t xml:space="preserve"> after a service has been provided to the member, the Provider again passes the card through the card reader (or keys in the member number). When the word “Validated” appears, the Provider keys in the date of the service in the format MM-DD-YYYY. Next, the Provider uses the Provider Directory to lookup the appropriate six-digit service code corresponding to the service provided. </w:t>
       </w:r>
     </w:p>
     <w:p/>
@@ -2807,7 +2946,23 @@
     </w:p>
     <w:p>
       <w:r>
-        <w:t>Every member who has consulted a ChocAn Provider during a specific week period receives a list of services provided to that member, sorted in order of service date. The report is sent out as an e-mail attachment and can be requested by a ChocAn Manager at any time during the week.</w:t>
+        <w:t xml:space="preserve">Every member who has consulted a </w:t>
+      </w:r>
+      <w:proofErr w:type="spellStart"/>
+      <w:r>
+        <w:t>ChocAn</w:t>
+      </w:r>
+      <w:proofErr w:type="spellEnd"/>
+      <w:r>
+        <w:t xml:space="preserve"> Provider during a specific week period receives a list of services provided to that member, sorted in order of service date. The report is sent out as an e-mail attachment and can be requested by a </w:t>
+      </w:r>
+      <w:proofErr w:type="spellStart"/>
+      <w:r>
+        <w:t>ChocAn</w:t>
+      </w:r>
+      <w:proofErr w:type="spellEnd"/>
+      <w:r>
+        <w:t xml:space="preserve"> Manager at any time during the week.</w:t>
       </w:r>
     </w:p>
     <w:p>
@@ -2837,7 +2992,31 @@
     </w:p>
     <w:p>
       <w:r>
-        <w:t>Every Provider who has billed ChocAn during that week receives an e-mail report containing the list of services provided to ChocAn members. At the end of the report is a summary of the number of member consultations and the total fees charged for that week. This report can be requested by a ChocAn Manager at any time during the week.</w:t>
+        <w:t xml:space="preserve">Every Provider who has billed </w:t>
+      </w:r>
+      <w:proofErr w:type="spellStart"/>
+      <w:r>
+        <w:t>ChocAn</w:t>
+      </w:r>
+      <w:proofErr w:type="spellEnd"/>
+      <w:r>
+        <w:t xml:space="preserve"> during that week receives an e-mail report containing the list of services provided to </w:t>
+      </w:r>
+      <w:proofErr w:type="spellStart"/>
+      <w:r>
+        <w:t>ChocAn</w:t>
+      </w:r>
+      <w:proofErr w:type="spellEnd"/>
+      <w:r>
+        <w:t xml:space="preserve"> members. At the end of the report is a summary of the number of member consultations and the total fees charged for that week. This report can be requested by a </w:t>
+      </w:r>
+      <w:proofErr w:type="spellStart"/>
+      <w:r>
+        <w:t>ChocAn</w:t>
+      </w:r>
+      <w:proofErr w:type="spellEnd"/>
+      <w:r>
+        <w:t xml:space="preserve"> Manager at any time during the week.</w:t>
       </w:r>
     </w:p>
     <w:p>
@@ -2869,7 +3048,23 @@
     </w:p>
     <w:p>
       <w:r>
-        <w:t>When weekly provider reports are processed, EFT data is written to disk; banking computers will later ensure that each Provider’s bank account is credited with the appropriate amount. This report can be requested by ChocAn Manager at any time during the week.</w:t>
+        <w:t xml:space="preserve">When weekly provider reports are processed, EFT data is written to disk; banking computers will later ensure that each Provider’s bank account is credited with the appropriate amount. This </w:t>
+      </w:r>
+      <w:proofErr w:type="gramStart"/>
+      <w:r>
+        <w:t>report</w:t>
+      </w:r>
+      <w:proofErr w:type="gramEnd"/>
+      <w:r>
+        <w:t xml:space="preserve"> can be requested by </w:t>
+      </w:r>
+      <w:proofErr w:type="spellStart"/>
+      <w:r>
+        <w:t>ChocAn</w:t>
+      </w:r>
+      <w:proofErr w:type="spellEnd"/>
+      <w:r>
+        <w:t xml:space="preserve"> Manager at any time during the week.</w:t>
       </w:r>
     </w:p>
     <w:p>
@@ -2901,7 +3096,15 @@
     </w:p>
     <w:p>
       <w:r>
-        <w:t>A summary report is given to the Manager for accounts payable. The report lists every Provider to be paid, the number of consultations per Provider, and the Provider’s total fees for that week. This report can be requested by ChocAn Manager at any time during the week.</w:t>
+        <w:t xml:space="preserve">A summary report is given to the Manager for accounts payable. The report lists every Provider to be paid, the number of consultations per Provider, and the Provider’s total fees for that week. This report can be requested by </w:t>
+      </w:r>
+      <w:proofErr w:type="spellStart"/>
+      <w:r>
+        <w:t>ChocAn</w:t>
+      </w:r>
+      <w:proofErr w:type="spellEnd"/>
+      <w:r>
+        <w:t xml:space="preserve"> Manager at any time during the week.</w:t>
       </w:r>
     </w:p>
     <w:p>
@@ -2933,7 +3136,23 @@
     </w:p>
     <w:p>
       <w:r>
-        <w:t>During the day, the software at the ChocAn Data Center is run in interactive mode to allow operators to add new members to ChocAn, to delete members who have resigned, and to update member records. Similarly, Provider records are added, deleted, and updated.</w:t>
+        <w:t xml:space="preserve">During the day, the software at the </w:t>
+      </w:r>
+      <w:proofErr w:type="spellStart"/>
+      <w:r>
+        <w:t>ChocAn</w:t>
+      </w:r>
+      <w:proofErr w:type="spellEnd"/>
+      <w:r>
+        <w:t xml:space="preserve"> Data Center is run in interactive mode to allow operators to add new members to </w:t>
+      </w:r>
+      <w:proofErr w:type="spellStart"/>
+      <w:r>
+        <w:t>ChocAn</w:t>
+      </w:r>
+      <w:proofErr w:type="spellEnd"/>
+      <w:r>
+        <w:t>, to delete members who have resigned, and to update member records. Similarly, Provider records are added, deleted, and updated.</w:t>
       </w:r>
     </w:p>
     <w:p>
@@ -2965,7 +3184,23 @@
     </w:p>
     <w:p>
       <w:r>
-        <w:t>Acme Accounting Services, a third-party organization, is responsible for processing the payments of ChocAn membership fees. Acme is in charge of financial procedures such as recording payments of membership fees, suspending members whose fees are overdue, and reinstating suspended members who have paid overdue fees. The Acme computer updates relevant ChocAn Data Center membership records each evening at 9:00 PM.</w:t>
+        <w:t xml:space="preserve">Acme Accounting Services, a third-party organization, is responsible for processing the payments of </w:t>
+      </w:r>
+      <w:proofErr w:type="spellStart"/>
+      <w:r>
+        <w:t>ChocAn</w:t>
+      </w:r>
+      <w:proofErr w:type="spellEnd"/>
+      <w:r>
+        <w:t xml:space="preserve"> membership fees. Acme is in charge of financial procedures such as recording payments of membership fees, suspending members whose fees are overdue, and reinstating suspended members who have paid overdue fees. The Acme computer updates relevant </w:t>
+      </w:r>
+      <w:proofErr w:type="spellStart"/>
+      <w:r>
+        <w:t>ChocAn</w:t>
+      </w:r>
+      <w:proofErr w:type="spellEnd"/>
+      <w:r>
+        <w:t xml:space="preserve"> Data Center membership records each evening at 9:00 PM.</w:t>
       </w:r>
     </w:p>
     <w:p>
@@ -3041,7 +3276,15 @@
     </w:p>
     <w:p>
       <w:r>
-        <w:t>The CA system shall provide a means for providers to bill ChocAn for services provided to patients.</w:t>
+        <w:t xml:space="preserve">The CA system shall provide a means for providers to bill </w:t>
+      </w:r>
+      <w:proofErr w:type="spellStart"/>
+      <w:r>
+        <w:t>ChocAn</w:t>
+      </w:r>
+      <w:proofErr w:type="spellEnd"/>
+      <w:r>
+        <w:t xml:space="preserve"> for services provided to patients.</w:t>
       </w:r>
     </w:p>
     <w:p>
@@ -3989,7 +4232,15 @@
         <w:pStyle w:val="NormalWeb"/>
       </w:pPr>
       <w:r>
-        <w:t>Acme shall have the ability to suspend any ChocAn member who has not paid their dues. The Acme computer will be able to access the CA database at 9:00PM each evening to update member status.</w:t>
+        <w:t xml:space="preserve">Acme shall have the ability to suspend any </w:t>
+      </w:r>
+      <w:proofErr w:type="spellStart"/>
+      <w:r>
+        <w:t>ChocAn</w:t>
+      </w:r>
+      <w:proofErr w:type="spellEnd"/>
+      <w:r>
+        <w:t xml:space="preserve"> member who has not paid their dues. The Acme computer will be able to access the CA database at 9:00PM each evening to update member status.</w:t>
       </w:r>
     </w:p>
     <w:p>
@@ -4022,7 +4273,15 @@
         <w:contextualSpacing/>
       </w:pPr>
       <w:r>
-        <w:t>Acme shall have the ability to reinstate any ChocAn member who has paid their overdue fees. The Acme computer will be able to access the CA database at 9:00PM each evening to update member status.</w:t>
+        <w:t xml:space="preserve">Acme shall have the ability to reinstate any </w:t>
+      </w:r>
+      <w:proofErr w:type="spellStart"/>
+      <w:r>
+        <w:t>ChocAn</w:t>
+      </w:r>
+      <w:proofErr w:type="spellEnd"/>
+      <w:r>
+        <w:t xml:space="preserve"> member who has paid their overdue fees. The Acme computer will be able to access the CA database at 9:00PM each evening to update member status.</w:t>
       </w:r>
     </w:p>
     <w:p>
@@ -4335,11 +4594,44 @@
     </w:p>
     <w:p>
       <w:pPr>
+        <w:pStyle w:val="ListParagraph"/>
+        <w:keepNext/>
+        <w:numPr>
+          <w:ilvl w:val="3"/>
+          <w:numId w:val="1"/>
+        </w:numPr>
+        <w:spacing w:before="240" w:after="60"/>
+        <w:outlineLvl w:val="2"/>
+        <w:rPr>
+          <w:b/>
+          <w:bCs/>
+          <w:szCs w:val="26"/>
+        </w:rPr>
+      </w:pPr>
+      <w:r>
+        <w:rPr>
+          <w:b/>
+          <w:bCs/>
+          <w:szCs w:val="26"/>
+        </w:rPr>
+        <w:t>Create Service</w:t>
+      </w:r>
+    </w:p>
+    <w:p>
+      <w:pPr>
         <w:pStyle w:val="NormalWeb"/>
         <w:contextualSpacing/>
       </w:pPr>
       <w:r>
-        <w:t>Managers shall have the option to enter a Service’s name, six-digit code, and fee to place a new Service into the database. Managers shall also have the ability to re-activate a Service that has been Removed.</w:t>
+        <w:t xml:space="preserve">Managers shall have the option to enter a Service’s name, six-digit code, and fee to place a new Service into the database. Managers shall also have the ability to re-activate a Service that has been </w:t>
+      </w:r>
+      <w:proofErr w:type="gramStart"/>
+      <w:r>
+        <w:t>Removed</w:t>
+      </w:r>
+      <w:proofErr w:type="gramEnd"/>
+      <w:r>
+        <w:t>.</w:t>
       </w:r>
     </w:p>
     <w:p>
@@ -4364,7 +4656,15 @@
           <w:bCs/>
           <w:szCs w:val="26"/>
         </w:rPr>
-        <w:t>Create Service</w:t>
+        <w:t>Update</w:t>
+      </w:r>
+      <w:r>
+        <w:rPr>
+          <w:b/>
+          <w:bCs/>
+          <w:szCs w:val="26"/>
+        </w:rPr>
+        <w:t xml:space="preserve"> Service</w:t>
       </w:r>
     </w:p>
     <w:p>
@@ -4373,7 +4673,7 @@
         <w:contextualSpacing/>
       </w:pPr>
       <w:r>
-        <w:t>A manager shall have the ability to send a client their weekly reports in a single batch using an option within the manager terminal.</w:t>
+        <w:t>Managers shall have access to a Service record to update the Service’s name or fee.</w:t>
       </w:r>
     </w:p>
     <w:p>
@@ -4398,15 +4698,7 @@
           <w:bCs/>
           <w:szCs w:val="26"/>
         </w:rPr>
-        <w:t>Update</w:t>
-      </w:r>
-      <w:r>
-        <w:rPr>
-          <w:b/>
-          <w:bCs/>
-          <w:szCs w:val="26"/>
-        </w:rPr>
-        <w:t xml:space="preserve"> Service</w:t>
+        <w:t>Remove Service</w:t>
       </w:r>
     </w:p>
     <w:p>
@@ -4415,15 +4707,19 @@
         <w:contextualSpacing/>
       </w:pPr>
       <w:r>
-        <w:t>Managers shall have access to a Service record to update the Service’s name or fee.</w:t>
-      </w:r>
-    </w:p>
-    <w:p>
-      <w:pPr>
-        <w:pStyle w:val="ListParagraph"/>
+        <w:t>Managers shall have access to a Service record to label it as Inactive. This will not remove it entirely f</w:t>
+      </w:r>
+      <w:bookmarkStart w:id="10" w:name="_GoBack"/>
+      <w:bookmarkEnd w:id="10"/>
+      <w:r>
+        <w:t>rom the database. It will only prevent providers from entering that Service Code in future transactions.</w:t>
+      </w:r>
+    </w:p>
+    <w:p>
+      <w:pPr>
         <w:keepNext/>
         <w:numPr>
-          <w:ilvl w:val="3"/>
+          <w:ilvl w:val="2"/>
           <w:numId w:val="1"/>
         </w:numPr>
         <w:spacing w:before="240" w:after="60"/>
@@ -4441,39 +4737,6 @@
           <w:szCs w:val="26"/>
         </w:rPr>
         <w:lastRenderedPageBreak/>
-        <w:t>Create, Update, or Remove Service</w:t>
-      </w:r>
-    </w:p>
-    <w:p>
-      <w:pPr>
-        <w:pStyle w:val="NormalWeb"/>
-        <w:contextualSpacing/>
-      </w:pPr>
-      <w:r>
-        <w:t>Managers shall have access to a Service record to label it as Inactive. This will not remove it entirely from the database. It will only prevent providers from entering that Service Code in future transactions.</w:t>
-      </w:r>
-    </w:p>
-    <w:p>
-      <w:pPr>
-        <w:keepNext/>
-        <w:numPr>
-          <w:ilvl w:val="2"/>
-          <w:numId w:val="1"/>
-        </w:numPr>
-        <w:spacing w:before="240" w:after="60"/>
-        <w:outlineLvl w:val="2"/>
-        <w:rPr>
-          <w:b/>
-          <w:bCs/>
-          <w:szCs w:val="26"/>
-        </w:rPr>
-      </w:pPr>
-      <w:r>
-        <w:rPr>
-          <w:b/>
-          <w:bCs/>
-          <w:szCs w:val="26"/>
-        </w:rPr>
         <w:t>Access Patient Reports</w:t>
       </w:r>
     </w:p>
@@ -4725,7 +4988,6 @@
           <w:bCs/>
           <w:szCs w:val="26"/>
         </w:rPr>
-        <w:lastRenderedPageBreak/>
         <w:t>Create, Update, or Remove Patient</w:t>
       </w:r>
     </w:p>
@@ -4760,7 +5022,15 @@
         <w:contextualSpacing/>
       </w:pPr>
       <w:r>
-        <w:t>Operators shall have the option to enter a Patient’s name and address and generate an ID number to place a new Patient into the database. Operators shall also have the ability to re-activate a Patient who has been Removed.</w:t>
+        <w:t xml:space="preserve">Operators shall have the option to enter a Patient’s name and address and generate an ID number to place a new Patient into the database. Operators shall also have the ability to re-activate a Patient who has been </w:t>
+      </w:r>
+      <w:proofErr w:type="gramStart"/>
+      <w:r>
+        <w:t>Removed</w:t>
+      </w:r>
+      <w:proofErr w:type="gramEnd"/>
+      <w:r>
+        <w:t>.</w:t>
       </w:r>
     </w:p>
     <w:p>
@@ -4785,6 +5055,7 @@
           <w:bCs/>
           <w:szCs w:val="26"/>
         </w:rPr>
+        <w:lastRenderedPageBreak/>
         <w:t>Update Patient</w:t>
       </w:r>
     </w:p>
@@ -4886,7 +5157,15 @@
         <w:contextualSpacing/>
       </w:pPr>
       <w:r>
-        <w:t>Operators shall have the option to enter a Provider’s name and address and generate an ID number to place a new Provider into the database. The Operator shall also have the ability to re-activate a Provider who has been Removed.</w:t>
+        <w:t xml:space="preserve">Operators shall have the option to enter a Provider’s name and address and generate an ID number to place a new Provider into the database. The Operator shall also have the ability to re-activate a Provider who has been </w:t>
+      </w:r>
+      <w:proofErr w:type="gramStart"/>
+      <w:r>
+        <w:t>Removed</w:t>
+      </w:r>
+      <w:proofErr w:type="gramEnd"/>
+      <w:r>
+        <w:t>.</w:t>
       </w:r>
     </w:p>
     <w:p>
@@ -4978,7 +5257,7 @@
           <w:szCs w:val="48"/>
         </w:rPr>
       </w:pPr>
-      <w:bookmarkStart w:id="10" w:name="_Toc195405521"/>
+      <w:bookmarkStart w:id="11" w:name="_Toc195405521"/>
       <w:r>
         <w:rPr>
           <w:b/>
@@ -4990,7 +5269,7 @@
         <w:lastRenderedPageBreak/>
         <w:t>Nonfunctional Requirements</w:t>
       </w:r>
-      <w:bookmarkEnd w:id="10"/>
+      <w:bookmarkEnd w:id="11"/>
       <w:r>
         <w:rPr>
           <w:b/>
@@ -5077,8 +5356,13 @@
       <w:r>
         <w:t xml:space="preserve">CA shall operate on Windows 7, </w:t>
       </w:r>
-      <w:r>
-        <w:t>macOS 10.11.6, Ubuntu 15.10, or any later versions of these operating systems.</w:t>
+      <w:proofErr w:type="spellStart"/>
+      <w:r>
+        <w:t>macOS</w:t>
+      </w:r>
+      <w:proofErr w:type="spellEnd"/>
+      <w:r>
+        <w:t xml:space="preserve"> 10.11.6, Ubuntu 15.10, or any later versions of these operating systems.</w:t>
       </w:r>
     </w:p>
     <w:p>
@@ -5343,7 +5627,15 @@
     </w:p>
     <w:p>
       <w:r>
-        <w:t>CA deals with confidential Patient and Provider information and shall limit database access strictly to ChocAn Operators and Managers.</w:t>
+        <w:t xml:space="preserve">CA deals with confidential Patient and Provider information and shall limit database access strictly to </w:t>
+      </w:r>
+      <w:proofErr w:type="spellStart"/>
+      <w:r>
+        <w:t>ChocAn</w:t>
+      </w:r>
+      <w:proofErr w:type="spellEnd"/>
+      <w:r>
+        <w:t xml:space="preserve"> Operators and Managers.</w:t>
       </w:r>
     </w:p>
     <w:p/>
@@ -5368,7 +5660,7 @@
           <w:szCs w:val="48"/>
         </w:rPr>
       </w:pPr>
-      <w:bookmarkStart w:id="11" w:name="_Toc195405527"/>
+      <w:bookmarkStart w:id="12" w:name="_Toc195405527"/>
       <w:r>
         <w:rPr>
           <w:b/>
@@ -5380,7 +5672,7 @@
         <w:lastRenderedPageBreak/>
         <w:t>Milestones and Deliverables</w:t>
       </w:r>
-      <w:bookmarkEnd w:id="11"/>
+      <w:bookmarkEnd w:id="12"/>
       <w:r>
         <w:rPr>
           <w:b/>
@@ -5394,7 +5686,15 @@
     </w:p>
     <w:p>
       <w:r>
-        <w:t>To keep the Software Development Team accountable for punctual product delivery, this section defines the milestones as stages of development where assessments can be made for the CA requirements compilation, design, testing, and review. The timeline of the ChocAn Simulator project spans over a period of three months, with four deliverables to be completed by specific deadlines as shown in the following Gantt chart:</w:t>
+        <w:t xml:space="preserve">To keep the Software Development Team accountable for punctual product delivery, this section defines the milestones as stages of development where assessments can be made for the CA requirements compilation, design, testing, and review. The timeline of the </w:t>
+      </w:r>
+      <w:proofErr w:type="spellStart"/>
+      <w:r>
+        <w:t>ChocAn</w:t>
+      </w:r>
+      <w:proofErr w:type="spellEnd"/>
+      <w:r>
+        <w:t xml:space="preserve"> Simulator project spans over a period of three months, with four deliverables to be completed by specific deadlines as shown in the following Gantt chart:</w:t>
       </w:r>
     </w:p>
     <w:p>
@@ -5512,8 +5812,6 @@
       </w:r>
     </w:p>
     <w:p>
-      <w:bookmarkStart w:id="12" w:name="_GoBack"/>
-      <w:bookmarkEnd w:id="12"/>
       <w:r>
         <w:t>The Software Development Team will create a document that describes the requirements of the CA system. Developers will</w:t>
       </w:r>
@@ -5716,7 +6014,15 @@
         <w:t>a completed</w:t>
       </w:r>
       <w:r>
-        <w:t xml:space="preserve"> ChocAn Simulator and </w:t>
+        <w:t xml:space="preserve"> </w:t>
+      </w:r>
+      <w:proofErr w:type="spellStart"/>
+      <w:r>
+        <w:t>ChocAn</w:t>
+      </w:r>
+      <w:proofErr w:type="spellEnd"/>
+      <w:r>
+        <w:t xml:space="preserve"> Simulator and </w:t>
       </w:r>
       <w:r>
         <w:rPr>
@@ -5872,7 +6178,15 @@
     </w:p>
     <w:p>
       <w:r>
-        <w:t>The project report will consist of the retrospective and presentation slides. The retrospective will discuss the successes and challenges of the ChocAn Simulator project and reflect on possible improvements for future developmental efforts. The presentation slides will be shown to stakeholders to report software functionality, test methodologies, and any known defects or issues.</w:t>
+        <w:t xml:space="preserve">The project report will consist of the retrospective and presentation slides. The retrospective will discuss the successes and challenges of the </w:t>
+      </w:r>
+      <w:proofErr w:type="spellStart"/>
+      <w:r>
+        <w:t>ChocAn</w:t>
+      </w:r>
+      <w:proofErr w:type="spellEnd"/>
+      <w:r>
+        <w:t xml:space="preserve"> Simulator project and reflect on possible improvements for future developmental efforts. The presentation slides will be shown to stakeholders to report software functionality, test methodologies, and any known defects or issues.</w:t>
       </w:r>
     </w:p>
     <w:p>
@@ -5966,7 +6280,7 @@
           <w:rPr>
             <w:noProof/>
           </w:rPr>
-          <w:t>20</w:t>
+          <w:t>15</w:t>
         </w:r>
         <w:r>
           <w:rPr>
@@ -8065,7 +8379,7 @@
 </file>
 
 <file path=customXml/itemProps1.xml><?xml version="1.0" encoding="utf-8"?>
-<ds:datastoreItem xmlns:ds="http://schemas.openxmlformats.org/officeDocument/2006/customXml" ds:itemID="{4F3B16F3-F2E7-437B-A535-43AA3EB623EF}">
+<ds:datastoreItem xmlns:ds="http://schemas.openxmlformats.org/officeDocument/2006/customXml" ds:itemID="{8242F078-7714-4E4B-B9C1-FAAB511E1579}">
   <ds:schemaRefs>
     <ds:schemaRef ds:uri="http://schemas.openxmlformats.org/officeDocument/2006/bibliography"/>
   </ds:schemaRefs>

</xml_diff>